<commit_message>
I am almost done with my part
</commit_message>
<xml_diff>
--- a/2nd iteration/final report/cheapskates-seconditerationfinal.docx
+++ b/2nd iteration/final report/cheapskates-seconditerationfinal.docx
@@ -4,7 +4,7 @@
   <w:body>
     <w:p>
       <w:pPr>
-        <w:pStyle w:val="Title"/>
+        <w:pStyle w:val="a6"/>
         <w:jc w:val="center"/>
       </w:pPr>
       <w:r>
@@ -26,7 +26,7 @@
     </w:p>
     <w:p>
       <w:pPr>
-        <w:pStyle w:val="Heading1"/>
+        <w:pStyle w:val="1"/>
         <w:jc w:val="center"/>
       </w:pPr>
       <w:r>
@@ -40,7 +40,7 @@
     </w:p>
     <w:p>
       <w:pPr>
-        <w:pStyle w:val="Heading1"/>
+        <w:pStyle w:val="1"/>
         <w:jc w:val="center"/>
         <w:rPr>
           <w:color w:val="7030A0"/>
@@ -66,7 +66,7 @@
     <w:p/>
     <w:p>
       <w:pPr>
-        <w:pStyle w:val="Heading2"/>
+        <w:pStyle w:val="2"/>
         <w:jc w:val="center"/>
         <w:rPr>
           <w:color w:val="7030A0"/>
@@ -85,7 +85,7 @@
     </w:p>
     <w:p>
       <w:pPr>
-        <w:pStyle w:val="Heading2"/>
+        <w:pStyle w:val="2"/>
         <w:jc w:val="center"/>
         <w:rPr>
           <w:rStyle w:val="apple-style-span"/>
@@ -114,7 +114,7 @@
     </w:p>
     <w:p>
       <w:pPr>
-        <w:pStyle w:val="Heading2"/>
+        <w:pStyle w:val="2"/>
         <w:jc w:val="center"/>
         <w:rPr>
           <w:rStyle w:val="apple-style-span"/>
@@ -137,7 +137,7 @@
       <w:hyperlink r:id="rId7" w:history="1">
         <w:r>
           <w:rPr>
-            <w:rStyle w:val="Hyperlink"/>
+            <w:rStyle w:val="a5"/>
             <w:color w:val="548DD4"/>
             <w:szCs w:val="22"/>
             <w:u w:val="none"/>
@@ -155,7 +155,7 @@
     </w:p>
     <w:p>
       <w:pPr>
-        <w:pStyle w:val="Heading2"/>
+        <w:pStyle w:val="2"/>
         <w:jc w:val="center"/>
         <w:rPr>
           <w:rStyle w:val="apple-style-span"/>
@@ -180,7 +180,7 @@
     </w:p>
     <w:p>
       <w:pPr>
-        <w:pStyle w:val="Heading2"/>
+        <w:pStyle w:val="2"/>
         <w:ind w:left="720" w:firstLine="720"/>
         <w:jc w:val="center"/>
       </w:pPr>
@@ -203,6 +203,7 @@
       <w:r>
         <w:rPr>
           <w:noProof/>
+          <w:lang w:eastAsia="zh-CN"/>
         </w:rPr>
         <w:drawing>
           <wp:anchor distT="0" distB="0" distL="114300" distR="114300" simplePos="0" relativeHeight="251654656" behindDoc="0" locked="0" layoutInCell="1" allowOverlap="1">
@@ -351,7 +352,7 @@
     </w:p>
     <w:p>
       <w:pPr>
-        <w:pStyle w:val="ListParagraph"/>
+        <w:pStyle w:val="a7"/>
         <w:spacing w:line="480" w:lineRule="auto"/>
         <w:jc w:val="center"/>
         <w:rPr>
@@ -374,7 +375,7 @@
     </w:p>
     <w:p>
       <w:pPr>
-        <w:pStyle w:val="ListParagraph"/>
+        <w:pStyle w:val="a7"/>
         <w:numPr>
           <w:ilvl w:val="0"/>
           <w:numId w:val="4"/>
@@ -421,7 +422,7 @@
     </w:p>
     <w:p>
       <w:pPr>
-        <w:pStyle w:val="ListParagraph"/>
+        <w:pStyle w:val="a7"/>
         <w:numPr>
           <w:ilvl w:val="0"/>
           <w:numId w:val="4"/>
@@ -476,7 +477,7 @@
     </w:p>
     <w:p>
       <w:pPr>
-        <w:pStyle w:val="ListParagraph"/>
+        <w:pStyle w:val="a7"/>
         <w:numPr>
           <w:ilvl w:val="0"/>
           <w:numId w:val="4"/>
@@ -522,16 +523,17 @@
       </w:r>
       <w:r>
         <w:rPr>
-          <w:rFonts w:ascii="Times New Roman" w:hAnsi="Times New Roman"/>
-          <w:sz w:val="24"/>
-          <w:szCs w:val="24"/>
-        </w:rPr>
-        <w:t>4</w:t>
-      </w:r>
-    </w:p>
-    <w:p>
-      <w:pPr>
-        <w:pStyle w:val="ListParagraph"/>
+          <w:rFonts w:ascii="Times New Roman" w:hAnsi="Times New Roman" w:hint="eastAsia"/>
+          <w:sz w:val="24"/>
+          <w:szCs w:val="24"/>
+          <w:lang w:eastAsia="zh-CN"/>
+        </w:rPr>
+        <w:t>5</w:t>
+      </w:r>
+    </w:p>
+    <w:p>
+      <w:pPr>
+        <w:pStyle w:val="a7"/>
         <w:numPr>
           <w:ilvl w:val="0"/>
           <w:numId w:val="4"/>
@@ -554,7 +556,7 @@
     </w:p>
     <w:p>
       <w:pPr>
-        <w:pStyle w:val="ListParagraph"/>
+        <w:pStyle w:val="a7"/>
         <w:numPr>
           <w:ilvl w:val="0"/>
           <w:numId w:val="4"/>
@@ -601,7 +603,7 @@
     </w:p>
     <w:p>
       <w:pPr>
-        <w:pStyle w:val="ListParagraph"/>
+        <w:pStyle w:val="a7"/>
         <w:numPr>
           <w:ilvl w:val="0"/>
           <w:numId w:val="4"/>
@@ -715,7 +717,7 @@
     </w:p>
     <w:p>
       <w:pPr>
-        <w:pStyle w:val="Heading1"/>
+        <w:pStyle w:val="1"/>
         <w:rPr>
           <w:sz w:val="36"/>
           <w:szCs w:val="36"/>
@@ -753,7 +755,7 @@
     </w:p>
     <w:p>
       <w:pPr>
-        <w:pStyle w:val="Heading3"/>
+        <w:pStyle w:val="3"/>
         <w:ind w:firstLine="720"/>
       </w:pPr>
       <w:r>
@@ -788,7 +790,7 @@
     </w:p>
     <w:p>
       <w:pPr>
-        <w:pStyle w:val="ListParagraph"/>
+        <w:pStyle w:val="a7"/>
         <w:numPr>
           <w:ilvl w:val="0"/>
           <w:numId w:val="3"/>
@@ -807,7 +809,7 @@
     </w:p>
     <w:p>
       <w:pPr>
-        <w:pStyle w:val="ListParagraph"/>
+        <w:pStyle w:val="a7"/>
         <w:numPr>
           <w:ilvl w:val="1"/>
           <w:numId w:val="3"/>
@@ -820,7 +822,7 @@
     </w:p>
     <w:p>
       <w:pPr>
-        <w:pStyle w:val="ListParagraph"/>
+        <w:pStyle w:val="a7"/>
         <w:numPr>
           <w:ilvl w:val="1"/>
           <w:numId w:val="3"/>
@@ -833,7 +835,7 @@
     </w:p>
     <w:p>
       <w:pPr>
-        <w:pStyle w:val="ListParagraph"/>
+        <w:pStyle w:val="a7"/>
         <w:numPr>
           <w:ilvl w:val="0"/>
           <w:numId w:val="3"/>
@@ -852,7 +854,7 @@
     </w:p>
     <w:p>
       <w:pPr>
-        <w:pStyle w:val="ListParagraph"/>
+        <w:pStyle w:val="a7"/>
         <w:numPr>
           <w:ilvl w:val="1"/>
           <w:numId w:val="3"/>
@@ -865,7 +867,7 @@
     </w:p>
     <w:p>
       <w:pPr>
-        <w:pStyle w:val="ListParagraph"/>
+        <w:pStyle w:val="a7"/>
         <w:numPr>
           <w:ilvl w:val="1"/>
           <w:numId w:val="3"/>
@@ -878,7 +880,7 @@
     </w:p>
     <w:p>
       <w:pPr>
-        <w:pStyle w:val="ListParagraph"/>
+        <w:pStyle w:val="a7"/>
         <w:numPr>
           <w:ilvl w:val="0"/>
           <w:numId w:val="3"/>
@@ -897,7 +899,7 @@
     </w:p>
     <w:p>
       <w:pPr>
-        <w:pStyle w:val="ListParagraph"/>
+        <w:pStyle w:val="a7"/>
         <w:numPr>
           <w:ilvl w:val="1"/>
           <w:numId w:val="3"/>
@@ -910,7 +912,7 @@
     </w:p>
     <w:p>
       <w:pPr>
-        <w:pStyle w:val="ListParagraph"/>
+        <w:pStyle w:val="a7"/>
         <w:numPr>
           <w:ilvl w:val="1"/>
           <w:numId w:val="3"/>
@@ -923,7 +925,7 @@
     </w:p>
     <w:p>
       <w:pPr>
-        <w:pStyle w:val="ListParagraph"/>
+        <w:pStyle w:val="a7"/>
         <w:numPr>
           <w:ilvl w:val="0"/>
           <w:numId w:val="3"/>
@@ -942,7 +944,7 @@
     </w:p>
     <w:p>
       <w:pPr>
-        <w:pStyle w:val="ListParagraph"/>
+        <w:pStyle w:val="a7"/>
         <w:numPr>
           <w:ilvl w:val="1"/>
           <w:numId w:val="3"/>
@@ -955,7 +957,7 @@
     </w:p>
     <w:p>
       <w:pPr>
-        <w:pStyle w:val="ListParagraph"/>
+        <w:pStyle w:val="a7"/>
         <w:numPr>
           <w:ilvl w:val="1"/>
           <w:numId w:val="3"/>
@@ -968,7 +970,7 @@
     </w:p>
     <w:p>
       <w:pPr>
-        <w:pStyle w:val="ListParagraph"/>
+        <w:pStyle w:val="a7"/>
         <w:numPr>
           <w:ilvl w:val="0"/>
           <w:numId w:val="3"/>
@@ -990,7 +992,7 @@
     </w:p>
     <w:p>
       <w:pPr>
-        <w:pStyle w:val="ListParagraph"/>
+        <w:pStyle w:val="a7"/>
         <w:numPr>
           <w:ilvl w:val="1"/>
           <w:numId w:val="3"/>
@@ -1006,7 +1008,7 @@
     </w:p>
     <w:p>
       <w:pPr>
-        <w:pStyle w:val="ListParagraph"/>
+        <w:pStyle w:val="a7"/>
         <w:numPr>
           <w:ilvl w:val="1"/>
           <w:numId w:val="3"/>
@@ -1022,7 +1024,7 @@
     </w:p>
     <w:p>
       <w:pPr>
-        <w:pStyle w:val="Heading3"/>
+        <w:pStyle w:val="3"/>
         <w:ind w:firstLine="420"/>
       </w:pPr>
       <w:r>
@@ -1064,7 +1066,7 @@
     </w:p>
     <w:p>
       <w:pPr>
-        <w:pStyle w:val="ListParagraph"/>
+        <w:pStyle w:val="a7"/>
         <w:numPr>
           <w:ilvl w:val="0"/>
           <w:numId w:val="3"/>
@@ -1088,7 +1090,7 @@
     </w:p>
     <w:p>
       <w:pPr>
-        <w:pStyle w:val="ListParagraph"/>
+        <w:pStyle w:val="a7"/>
         <w:numPr>
           <w:ilvl w:val="0"/>
           <w:numId w:val="3"/>
@@ -1126,7 +1128,7 @@
     </w:p>
     <w:p>
       <w:pPr>
-        <w:pStyle w:val="Heading1"/>
+        <w:pStyle w:val="1"/>
         <w:rPr>
           <w:sz w:val="36"/>
           <w:szCs w:val="36"/>
@@ -1202,13 +1204,21 @@
         </w:rPr>
         <w:t>:</w:t>
       </w:r>
-      <w:r>
-        <w:rPr>
-          <w:rFonts w:ascii="Times New Roman" w:hAnsi="Times New Roman"/>
-          <w:sz w:val="24"/>
-          <w:szCs w:val="24"/>
-        </w:rPr>
-        <w:br/>
+    </w:p>
+    <w:p>
+      <w:pPr>
+        <w:rPr>
+          <w:rFonts w:ascii="Times New Roman" w:hAnsi="Times New Roman"/>
+          <w:sz w:val="24"/>
+          <w:szCs w:val="24"/>
+        </w:rPr>
+      </w:pPr>
+      <w:r>
+        <w:rPr>
+          <w:rFonts w:ascii="Times New Roman" w:hAnsi="Times New Roman"/>
+          <w:sz w:val="24"/>
+          <w:szCs w:val="24"/>
+        </w:rPr>
         <w:t>The web UI is an administrator interface, where admin</w:t>
       </w:r>
       <w:r>
@@ -1228,13 +1238,21 @@
         </w:rPr>
         <w:t>s should have "root" access once they are authenticated.  Here is our attack plan for the relatively simple Web UI.</w:t>
       </w:r>
-      <w:r>
-        <w:rPr>
-          <w:rFonts w:ascii="Times New Roman" w:hAnsi="Times New Roman"/>
-          <w:sz w:val="24"/>
-          <w:szCs w:val="24"/>
-        </w:rPr>
-        <w:br/>
+    </w:p>
+    <w:p>
+      <w:pPr>
+        <w:rPr>
+          <w:rFonts w:ascii="Times New Roman" w:hAnsi="Times New Roman"/>
+          <w:sz w:val="24"/>
+          <w:szCs w:val="24"/>
+        </w:rPr>
+      </w:pPr>
+      <w:r>
+        <w:rPr>
+          <w:rFonts w:ascii="Times New Roman" w:hAnsi="Times New Roman"/>
+          <w:sz w:val="24"/>
+          <w:szCs w:val="24"/>
+        </w:rPr>
         <w:t>    1.  Going through the security</w:t>
       </w:r>
     </w:p>
@@ -1373,28 +1391,57 @@
         <w:ind w:firstLine="285"/>
         <w:rPr>
           <w:rFonts w:ascii="Times New Roman" w:hAnsi="Times New Roman"/>
+          <w:sz w:val="24"/>
+          <w:szCs w:val="24"/>
+        </w:rPr>
+      </w:pPr>
+      <w:r>
+        <w:rPr>
+          <w:rFonts w:ascii="Times New Roman" w:hAnsi="Times New Roman"/>
+          <w:sz w:val="24"/>
+          <w:szCs w:val="24"/>
+        </w:rPr>
+        <w:t xml:space="preserve">     If we break into the system, the root user's index page is heavy weight, as it lists all database elements.  Repeatedly requesting this page (assuming A) the </w:t>
+      </w:r>
+      <w:r>
+        <w:rPr>
+          <w:rFonts w:ascii="Times New Roman" w:hAnsi="Times New Roman"/>
+          <w:sz w:val="24"/>
+          <w:szCs w:val="24"/>
+        </w:rPr>
+        <w:lastRenderedPageBreak/>
+        <w:t>database is thoroughly populated and B) we have access to the page) would be a way of attacking the system's accessibility.  That being said, once a root user has been compromised, they could simply turn off the system, so it's probably not worth exploring this attack.</w:t>
+      </w:r>
+    </w:p>
+    <w:p>
+      <w:pPr>
+        <w:ind w:firstLine="285"/>
+        <w:rPr>
+          <w:rFonts w:ascii="Times New Roman" w:hAnsi="Times New Roman"/>
           <w:b/>
           <w:sz w:val="24"/>
           <w:szCs w:val="24"/>
           <w:lang w:eastAsia="zh-CN"/>
         </w:rPr>
       </w:pPr>
-      <w:r>
-        <w:rPr>
-          <w:rFonts w:ascii="Times New Roman" w:hAnsi="Times New Roman"/>
-          <w:sz w:val="24"/>
-          <w:szCs w:val="24"/>
-        </w:rPr>
-        <w:t xml:space="preserve">     If we break into the system, the root user's index page is heavy weight, as it lists all database elements.  Repeatedly requesting this page (assuming A) the database is thoroughly populated and B) we have access to the page) would be a way of attacking </w:t>
-      </w:r>
-      <w:r>
-        <w:rPr>
-          <w:rFonts w:ascii="Times New Roman" w:hAnsi="Times New Roman"/>
-          <w:sz w:val="24"/>
-          <w:szCs w:val="24"/>
-        </w:rPr>
-        <w:lastRenderedPageBreak/>
-        <w:t>the system's accessibility.  That being said, once a root user has been compromised, they could simply turn off the system, so it's probably not worth exploring this attack.</w:t>
+    </w:p>
+    <w:p>
+      <w:pPr>
+        <w:rPr>
+          <w:rFonts w:ascii="Times New Roman" w:hAnsi="Times New Roman"/>
+          <w:sz w:val="24"/>
+          <w:szCs w:val="24"/>
+          <w:lang w:eastAsia="zh-CN"/>
+        </w:rPr>
+      </w:pPr>
+      <w:r>
+        <w:rPr>
+          <w:rFonts w:ascii="Times New Roman" w:hAnsi="Times New Roman"/>
+          <w:sz w:val="24"/>
+          <w:szCs w:val="24"/>
+          <w:lang w:eastAsia="zh-CN"/>
+        </w:rPr>
+        <w:t>The attack: Since we could easily go around the authentication, we were able to stop the service in the roles of malicious users. This reveals the same vulnerability as Vulnerability 1.</w:t>
       </w:r>
     </w:p>
     <w:p>
@@ -1407,15 +1454,6 @@
           <w:lang w:eastAsia="zh-CN"/>
         </w:rPr>
       </w:pPr>
-      <w:r>
-        <w:rPr>
-          <w:rFonts w:ascii="Times New Roman" w:hAnsi="Times New Roman"/>
-          <w:sz w:val="24"/>
-          <w:szCs w:val="24"/>
-          <w:lang w:eastAsia="zh-CN"/>
-        </w:rPr>
-        <w:t>The attack: Since we could easily go around the authentication, we were able to stop the service in the roles of malicious users.</w:t>
-      </w:r>
     </w:p>
     <w:p>
       <w:pPr>
@@ -1455,7 +1493,7 @@
     </w:p>
     <w:p>
       <w:pPr>
-        <w:pStyle w:val="ListParagraph"/>
+        <w:pStyle w:val="a7"/>
         <w:numPr>
           <w:ilvl w:val="0"/>
           <w:numId w:val="5"/>
@@ -1477,7 +1515,7 @@
     </w:p>
     <w:p>
       <w:pPr>
-        <w:pStyle w:val="ListParagraph"/>
+        <w:pStyle w:val="a7"/>
         <w:ind w:left="645"/>
         <w:rPr>
           <w:rFonts w:ascii="Times New Roman" w:hAnsi="Times New Roman"/>
@@ -1491,48 +1529,46 @@
           <w:sz w:val="24"/>
           <w:szCs w:val="24"/>
         </w:rPr>
-        <w:t>Try impersonating phone numbers with phone-number like email addresses</w:t>
-      </w:r>
-    </w:p>
-    <w:p>
-      <w:pPr>
-        <w:pStyle w:val="ListParagraph"/>
-        <w:ind w:left="645"/>
-        <w:rPr>
-          <w:rFonts w:ascii="Times New Roman" w:hAnsi="Times New Roman"/>
-          <w:sz w:val="24"/>
-          <w:szCs w:val="24"/>
-        </w:rPr>
-      </w:pPr>
-      <w:r>
-        <w:rPr>
-          <w:rFonts w:ascii="Times New Roman" w:hAnsi="Times New Roman"/>
-          <w:sz w:val="24"/>
-          <w:szCs w:val="24"/>
-        </w:rPr>
-        <w:t>from other hosts (impersonating SMS).  ie 6462294050@gmail.com, or sending an email from our own smtp server impersonating vtext.com or att.com.</w:t>
-      </w:r>
-    </w:p>
-    <w:p>
-      <w:pPr>
-        <w:rPr>
-          <w:rFonts w:ascii="Times New Roman" w:hAnsi="Times New Roman"/>
-          <w:sz w:val="24"/>
-          <w:szCs w:val="24"/>
-        </w:rPr>
-      </w:pPr>
-      <w:r>
-        <w:rPr>
-          <w:rFonts w:ascii="Times New Roman" w:hAnsi="Times New Roman"/>
-          <w:sz w:val="24"/>
-          <w:szCs w:val="24"/>
-        </w:rPr>
-        <w:t xml:space="preserve">The attack: </w:t>
-      </w:r>
-    </w:p>
-    <w:p>
-      <w:pPr>
-        <w:pStyle w:val="ListParagraph"/>
+        <w:t>Try impersonating phone numbers with phone-number like email addresses from other hosts (impersonating SMS).  ie 6462294050@gmail.com, or sending an email from our own smtp server impersonating vtext.com or att.com.</w:t>
+      </w:r>
+    </w:p>
+    <w:p>
+      <w:pPr>
+        <w:rPr>
+          <w:rFonts w:ascii="Times New Roman" w:hAnsi="Times New Roman"/>
+          <w:sz w:val="24"/>
+          <w:szCs w:val="24"/>
+        </w:rPr>
+      </w:pPr>
+      <w:r>
+        <w:rPr>
+          <w:rFonts w:ascii="Times New Roman" w:hAnsi="Times New Roman"/>
+          <w:sz w:val="24"/>
+          <w:szCs w:val="24"/>
+        </w:rPr>
+        <w:t>The attack: We tried to send emails from 1234567890@gmail.com (NOT from a cell phone) and succeeded to register as a legitimate user. This is name as “</w:t>
+      </w:r>
+      <w:r>
+        <w:rPr>
+          <w:rFonts w:ascii="Times New Roman" w:hAnsi="Times New Roman"/>
+          <w:b/>
+          <w:sz w:val="24"/>
+          <w:szCs w:val="24"/>
+        </w:rPr>
+        <w:t>Vulnerability 2</w:t>
+      </w:r>
+      <w:r>
+        <w:rPr>
+          <w:rFonts w:ascii="Times New Roman" w:hAnsi="Times New Roman"/>
+          <w:sz w:val="24"/>
+          <w:szCs w:val="24"/>
+        </w:rPr>
+        <w:t>”.</w:t>
+      </w:r>
+    </w:p>
+    <w:p>
+      <w:pPr>
+        <w:pStyle w:val="a7"/>
         <w:numPr>
           <w:ilvl w:val="0"/>
           <w:numId w:val="5"/>
@@ -1554,7 +1590,7 @@
     </w:p>
     <w:p>
       <w:pPr>
-        <w:pStyle w:val="ListParagraph"/>
+        <w:pStyle w:val="a7"/>
         <w:ind w:left="645"/>
         <w:rPr>
           <w:rFonts w:ascii="Times New Roman" w:hAnsi="Times New Roman"/>
@@ -1586,7 +1622,7 @@
           <w:sz w:val="24"/>
           <w:szCs w:val="24"/>
         </w:rPr>
-        <w:t>The attack: We sent text messages and emails (Since Vulnerability 2 is not fixed) to our server trying to slow our system. It took the server five minutes on average processing a message/email with a 5 MB attachment. This is recorded as “</w:t>
+        <w:t>The attack: We sent text messages and emails (Since Vulnerability 2 is not fixed) to our server and our system slowed down tremendously. It took our server five minutes on average processing a message/email with a 5 MB attachment. This is recorded as “</w:t>
       </w:r>
       <w:r>
         <w:rPr>
@@ -1621,6 +1657,36 @@
         <w:jc w:val="both"/>
         <w:rPr>
           <w:rFonts w:ascii="Times New Roman" w:hAnsi="Times New Roman"/>
+          <w:sz w:val="24"/>
+          <w:szCs w:val="24"/>
+        </w:rPr>
+      </w:pPr>
+    </w:p>
+    <w:p>
+      <w:pPr>
+        <w:jc w:val="both"/>
+        <w:rPr>
+          <w:rFonts w:ascii="Times New Roman" w:hAnsi="Times New Roman"/>
+          <w:sz w:val="24"/>
+          <w:szCs w:val="24"/>
+        </w:rPr>
+      </w:pPr>
+    </w:p>
+    <w:p>
+      <w:pPr>
+        <w:jc w:val="both"/>
+        <w:rPr>
+          <w:rFonts w:ascii="Times New Roman" w:hAnsi="Times New Roman"/>
+          <w:sz w:val="24"/>
+          <w:szCs w:val="24"/>
+        </w:rPr>
+      </w:pPr>
+    </w:p>
+    <w:p>
+      <w:pPr>
+        <w:jc w:val="both"/>
+        <w:rPr>
+          <w:rFonts w:ascii="Times New Roman" w:hAnsi="Times New Roman"/>
           <w:b/>
           <w:sz w:val="24"/>
           <w:szCs w:val="24"/>
@@ -1633,140 +1699,280 @@
           <w:sz w:val="24"/>
           <w:szCs w:val="24"/>
         </w:rPr>
+        <w:lastRenderedPageBreak/>
         <w:t xml:space="preserve">Stress Testing: </w:t>
       </w:r>
     </w:p>
     <w:p>
       <w:pPr>
+        <w:pStyle w:val="a7"/>
+        <w:numPr>
+          <w:ilvl w:val="0"/>
+          <w:numId w:val="6"/>
+        </w:numPr>
         <w:jc w:val="both"/>
         <w:rPr>
           <w:rFonts w:ascii="Times New Roman" w:hAnsi="Times New Roman"/>
-          <w:b/>
           <w:sz w:val="24"/>
           <w:szCs w:val="24"/>
           <w:lang w:eastAsia="zh-CN"/>
         </w:rPr>
       </w:pPr>
+      <w:r>
+        <w:rPr>
+          <w:rFonts w:ascii="Times New Roman" w:hAnsi="Times New Roman"/>
+          <w:sz w:val="24"/>
+          <w:szCs w:val="24"/>
+          <w:lang w:eastAsia="zh-CN"/>
+        </w:rPr>
+        <w:t>Massive users</w:t>
+      </w:r>
     </w:p>
     <w:p>
       <w:pPr>
         <w:jc w:val="both"/>
         <w:rPr>
           <w:rFonts w:ascii="Times New Roman" w:hAnsi="Times New Roman"/>
-          <w:b/>
           <w:sz w:val="24"/>
           <w:szCs w:val="24"/>
           <w:lang w:eastAsia="zh-CN"/>
         </w:rPr>
       </w:pPr>
-    </w:p>
-    <w:p>
-      <w:pPr>
+      <w:r>
+        <w:rPr>
+          <w:rFonts w:ascii="Times New Roman" w:hAnsi="Times New Roman"/>
+          <w:sz w:val="24"/>
+          <w:szCs w:val="24"/>
+          <w:lang w:eastAsia="zh-CN"/>
+        </w:rPr>
+        <w:t>The capacity of users in our system is actually limited by external resources other than our software system. We tried to add ten thousand users and the system was still functioning properly, however, we didn’t check the upper bound.</w:t>
+      </w:r>
+    </w:p>
+    <w:p>
+      <w:pPr>
+        <w:pStyle w:val="a7"/>
+        <w:numPr>
+          <w:ilvl w:val="0"/>
+          <w:numId w:val="6"/>
+        </w:numPr>
         <w:jc w:val="both"/>
         <w:rPr>
           <w:rFonts w:ascii="Times New Roman" w:hAnsi="Times New Roman"/>
-          <w:b/>
           <w:sz w:val="24"/>
           <w:szCs w:val="24"/>
           <w:lang w:eastAsia="zh-CN"/>
         </w:rPr>
       </w:pPr>
+      <w:r>
+        <w:rPr>
+          <w:rFonts w:ascii="Times New Roman" w:hAnsi="Times New Roman"/>
+          <w:sz w:val="24"/>
+          <w:szCs w:val="24"/>
+          <w:lang w:eastAsia="zh-CN"/>
+        </w:rPr>
+        <w:t>Massive messages</w:t>
+      </w:r>
     </w:p>
     <w:p>
       <w:pPr>
         <w:jc w:val="both"/>
         <w:rPr>
           <w:rFonts w:ascii="Times New Roman" w:hAnsi="Times New Roman"/>
-          <w:b/>
           <w:sz w:val="24"/>
           <w:szCs w:val="24"/>
           <w:lang w:eastAsia="zh-CN"/>
         </w:rPr>
       </w:pPr>
-    </w:p>
-    <w:p>
-      <w:pPr>
-        <w:jc w:val="both"/>
-        <w:rPr>
-          <w:rFonts w:ascii="Times New Roman" w:hAnsi="Times New Roman"/>
-          <w:b/>
+      <w:r>
+        <w:rPr>
+          <w:rFonts w:ascii="Times New Roman" w:hAnsi="Times New Roman"/>
           <w:sz w:val="24"/>
           <w:szCs w:val="24"/>
           <w:lang w:eastAsia="zh-CN"/>
         </w:rPr>
-      </w:pPr>
-    </w:p>
-    <w:p>
-      <w:pPr>
-        <w:pStyle w:val="Heading1"/>
+        <w:t>We first sent 100/1000/10000 messages to the SMTP server and let our system to process all the messages simultaneously. The server was able to process around 30 messages in every five-second interval. Though it takes a while for our system to finish all the tasks, the system didn’t crash or misbehave. As we are now only using one machine as the server, the efficiency and bandwidth are limited. However, if we have multiple servers process the messages in a distributed way, the performance will not be an issue. Assume that if we have more users, we can have more money to pursuit more servers. (We don’t have a business plan to make profits yet.)</w:t>
+      </w:r>
+    </w:p>
+    <w:p>
+      <w:pPr>
+        <w:pStyle w:val="1"/>
       </w:pPr>
       <w:r>
         <w:rPr>
           <w:sz w:val="36"/>
           <w:szCs w:val="36"/>
         </w:rPr>
-        <w:t xml:space="preserve">4. </w:t>
-      </w:r>
-      <w:r>
+        <w:t>4. Post Progress Report Defect log and disposition</w:t>
+      </w:r>
+    </w:p>
+    <w:p>
+      <w:pPr>
+        <w:rPr>
+          <w:rFonts w:ascii="Times New Roman" w:hAnsi="Times New Roman"/>
+          <w:sz w:val="24"/>
+          <w:szCs w:val="24"/>
+        </w:rPr>
+      </w:pPr>
+    </w:p>
+    <w:p>
+      <w:pPr>
+        <w:rPr>
+          <w:rFonts w:ascii="Times New Roman" w:hAnsi="Times New Roman"/>
+          <w:sz w:val="24"/>
+          <w:szCs w:val="24"/>
+        </w:rPr>
+      </w:pPr>
+      <w:r>
+        <w:rPr>
+          <w:rFonts w:ascii="Times New Roman" w:hAnsi="Times New Roman"/>
+          <w:sz w:val="24"/>
+          <w:szCs w:val="24"/>
+        </w:rPr>
+        <w:t>Vulnerability 1:</w:t>
+      </w:r>
+    </w:p>
+    <w:p>
+      <w:pPr>
+        <w:rPr>
+          <w:rFonts w:ascii="Times New Roman" w:hAnsi="Times New Roman"/>
+          <w:sz w:val="24"/>
+          <w:szCs w:val="24"/>
+        </w:rPr>
+      </w:pPr>
+      <w:r>
+        <w:rPr>
+          <w:rFonts w:ascii="Times New Roman" w:hAnsi="Times New Roman"/>
+          <w:sz w:val="24"/>
+          <w:szCs w:val="24"/>
+        </w:rPr>
+        <w:t>We used sessions to fix this vulnerability. Corresponding code are added in Administrator,java, ListUser.java, LoginHandler.java, LoginUser.java, StartService.java, StopService.java, disable.java and enable.java.</w:t>
+      </w:r>
+    </w:p>
+    <w:p>
+      <w:pPr>
+        <w:rPr>
+          <w:rFonts w:ascii="Times New Roman" w:hAnsi="Times New Roman"/>
+          <w:sz w:val="24"/>
+          <w:szCs w:val="24"/>
+        </w:rPr>
+      </w:pPr>
+    </w:p>
+    <w:p>
+      <w:pPr>
+        <w:rPr>
+          <w:rFonts w:ascii="Times New Roman" w:hAnsi="Times New Roman"/>
+          <w:sz w:val="24"/>
+          <w:szCs w:val="24"/>
+        </w:rPr>
+      </w:pPr>
+      <w:r>
+        <w:rPr>
+          <w:rFonts w:ascii="Times New Roman" w:hAnsi="Times New Roman"/>
+          <w:sz w:val="24"/>
+          <w:szCs w:val="24"/>
+        </w:rPr>
+        <w:t>Vulnerability 2:</w:t>
+      </w:r>
+    </w:p>
+    <w:p>
+      <w:pPr>
+        <w:rPr>
+          <w:rFonts w:ascii="Times New Roman" w:hAnsi="Times New Roman"/>
+          <w:sz w:val="24"/>
+          <w:szCs w:val="24"/>
+        </w:rPr>
+      </w:pPr>
+      <w:r>
+        <w:rPr>
+          <w:rFonts w:ascii="Times New Roman" w:hAnsi="Times New Roman"/>
+          <w:sz w:val="24"/>
+          <w:szCs w:val="24"/>
+        </w:rPr>
+        <w:t xml:space="preserve">In order to prohibit users registering account using emails rather than messages from cell phone, we check the domain part of the from address of each message we receive against a list of known providers. If the domain is not in the list, our system will discard the related message. </w:t>
+      </w:r>
+    </w:p>
+    <w:p>
+      <w:pPr>
+        <w:rPr>
+          <w:rFonts w:ascii="Times New Roman" w:hAnsi="Times New Roman"/>
+          <w:sz w:val="24"/>
+          <w:szCs w:val="24"/>
+        </w:rPr>
+      </w:pPr>
+      <w:r>
+        <w:rPr>
+          <w:rFonts w:ascii="Times New Roman" w:hAnsi="Times New Roman"/>
+          <w:sz w:val="24"/>
+          <w:szCs w:val="24"/>
+        </w:rPr>
+        <w:t>Note: We leave this vulnerability not fixed since we are planning to use emails in our demo. Because sending and receiving text messages have considerable latency due to different cell phone service providers, and we cannot afford waiting during the demo.</w:t>
+      </w:r>
+    </w:p>
+    <w:p>
+      <w:pPr>
+        <w:rPr>
+          <w:rFonts w:ascii="Times New Roman" w:hAnsi="Times New Roman"/>
+          <w:sz w:val="24"/>
+          <w:szCs w:val="24"/>
+        </w:rPr>
+      </w:pPr>
+    </w:p>
+    <w:p>
+      <w:pPr>
+        <w:rPr>
+          <w:rFonts w:ascii="Times New Roman" w:hAnsi="Times New Roman"/>
+          <w:sz w:val="24"/>
+          <w:szCs w:val="24"/>
+        </w:rPr>
+      </w:pPr>
+      <w:r>
+        <w:rPr>
+          <w:rFonts w:ascii="Times New Roman" w:hAnsi="Times New Roman"/>
+          <w:sz w:val="24"/>
+          <w:szCs w:val="24"/>
+        </w:rPr>
+        <w:lastRenderedPageBreak/>
+        <w:t>Vulnerability 3:</w:t>
+      </w:r>
+    </w:p>
+    <w:p>
+      <w:pPr>
+        <w:rPr>
+          <w:rFonts w:ascii="Times New Roman" w:hAnsi="Times New Roman" w:hint="eastAsia"/>
+          <w:sz w:val="24"/>
+          <w:szCs w:val="24"/>
+          <w:lang w:eastAsia="zh-CN"/>
+        </w:rPr>
+      </w:pPr>
+      <w:r>
+        <w:rPr>
+          <w:rFonts w:ascii="Times New Roman" w:hAnsi="Times New Roman"/>
+          <w:sz w:val="24"/>
+          <w:szCs w:val="24"/>
+        </w:rPr>
+        <w:t>As we are using gmail as our SMTP server, we set up a filter which will discard all messages with attachments in the gmail setting of our system’s account. Moreover, since we are expecting short messages from cell phones and there is a limitation on the number of characters one can put in a short message (i.e. which is 160 if using at&amp;t), we don’t have to worry about messages with large bodies.</w:t>
+      </w:r>
+    </w:p>
+    <w:p>
+      <w:pPr>
+        <w:pStyle w:val="1"/>
         <w:rPr>
           <w:sz w:val="36"/>
           <w:szCs w:val="36"/>
         </w:rPr>
-        <w:t xml:space="preserve">Post Progress Report </w:t>
-      </w:r>
+      </w:pPr>
       <w:r>
         <w:rPr>
           <w:sz w:val="36"/>
           <w:szCs w:val="36"/>
         </w:rPr>
-        <w:t xml:space="preserve">Defect log and </w:t>
+        <w:t xml:space="preserve">5. </w:t>
       </w:r>
       <w:r>
         <w:rPr>
           <w:sz w:val="36"/>
           <w:szCs w:val="36"/>
         </w:rPr>
-        <w:t>d</w:t>
-      </w:r>
-      <w:r>
-        <w:rPr>
-          <w:sz w:val="36"/>
-          <w:szCs w:val="36"/>
-        </w:rPr>
-        <w:t>isposition</w:t>
-      </w:r>
-    </w:p>
-    <w:p>
-      <w:pPr>
-        <w:rPr>
-          <w:rFonts w:ascii="Times New Roman" w:hAnsi="Times New Roman"/>
-          <w:sz w:val="24"/>
-          <w:szCs w:val="24"/>
-        </w:rPr>
-      </w:pPr>
-    </w:p>
-    <w:p/>
-    <w:p>
-      <w:pPr>
-        <w:pStyle w:val="Heading1"/>
-        <w:rPr>
-          <w:sz w:val="36"/>
-          <w:szCs w:val="36"/>
-        </w:rPr>
-      </w:pPr>
-      <w:r>
-        <w:rPr>
-          <w:sz w:val="36"/>
-          <w:szCs w:val="36"/>
-        </w:rPr>
-        <w:lastRenderedPageBreak/>
-        <w:t xml:space="preserve">5. </w:t>
-      </w:r>
-      <w:r>
-        <w:rPr>
-          <w:sz w:val="36"/>
-          <w:szCs w:val="36"/>
-        </w:rPr>
         <w:t>Response to Demo Concerns</w:t>
       </w:r>
     </w:p>
@@ -1778,7 +1984,7 @@
     </w:p>
     <w:p>
       <w:pPr>
-        <w:pStyle w:val="Heading1"/>
+        <w:pStyle w:val="1"/>
         <w:rPr>
           <w:rFonts w:ascii="Times New Roman" w:hAnsi="Times New Roman" w:cs="Times New Roman"/>
           <w:color w:val="000000"/>
@@ -1834,7 +2040,7 @@
     </w:p>
     <w:p>
       <w:pPr>
-        <w:pStyle w:val="Heading1"/>
+        <w:pStyle w:val="1"/>
         <w:rPr>
           <w:sz w:val="36"/>
           <w:szCs w:val="36"/>
@@ -1939,7 +2145,7 @@
     <w:sdtContent>
       <w:p>
         <w:pPr>
-          <w:pStyle w:val="Footer"/>
+          <w:pStyle w:val="a4"/>
           <w:jc w:val="center"/>
         </w:pPr>
         <w:fldSimple w:instr=" PAGE   \* MERGEFORMAT ">
@@ -1947,7 +2153,7 @@
             <w:rPr>
               <w:noProof/>
             </w:rPr>
-            <w:t>5</w:t>
+            <w:t>1</w:t>
           </w:r>
         </w:fldSimple>
       </w:p>
@@ -1955,7 +2161,7 @@
   </w:sdt>
   <w:p>
     <w:pPr>
-      <w:pStyle w:val="Footer"/>
+      <w:pStyle w:val="a4"/>
     </w:pPr>
   </w:p>
 </w:ftr>
@@ -2216,6 +2422,116 @@
     </w:lvl>
   </w:abstractNum>
   <w:abstractNum w:abstractNumId="2">
+    <w:nsid w:val="385F549B"/>
+    <w:multiLevelType w:val="hybridMultilevel"/>
+    <w:tmpl w:val="371C8908"/>
+    <w:lvl w:ilvl="0" w:tplc="82C655F0">
+      <w:start w:val="1"/>
+      <w:numFmt w:val="decimal"/>
+      <w:lvlText w:val="%1."/>
+      <w:lvlJc w:val="left"/>
+      <w:pPr>
+        <w:ind w:left="780" w:hanging="360"/>
+      </w:pPr>
+    </w:lvl>
+    <w:lvl w:ilvl="1" w:tplc="04090019">
+      <w:start w:val="1"/>
+      <w:numFmt w:val="decimal"/>
+      <w:lvlText w:val="%2."/>
+      <w:lvlJc w:val="left"/>
+      <w:pPr>
+        <w:tabs>
+          <w:tab w:val="num" w:pos="1440"/>
+        </w:tabs>
+        <w:ind w:left="1440" w:hanging="360"/>
+      </w:pPr>
+    </w:lvl>
+    <w:lvl w:ilvl="2" w:tplc="0409001B">
+      <w:start w:val="1"/>
+      <w:numFmt w:val="decimal"/>
+      <w:lvlText w:val="%3."/>
+      <w:lvlJc w:val="left"/>
+      <w:pPr>
+        <w:tabs>
+          <w:tab w:val="num" w:pos="2160"/>
+        </w:tabs>
+        <w:ind w:left="2160" w:hanging="360"/>
+      </w:pPr>
+    </w:lvl>
+    <w:lvl w:ilvl="3" w:tplc="0409000F">
+      <w:start w:val="1"/>
+      <w:numFmt w:val="decimal"/>
+      <w:lvlText w:val="%4."/>
+      <w:lvlJc w:val="left"/>
+      <w:pPr>
+        <w:tabs>
+          <w:tab w:val="num" w:pos="2880"/>
+        </w:tabs>
+        <w:ind w:left="2880" w:hanging="360"/>
+      </w:pPr>
+    </w:lvl>
+    <w:lvl w:ilvl="4" w:tplc="04090019">
+      <w:start w:val="1"/>
+      <w:numFmt w:val="decimal"/>
+      <w:lvlText w:val="%5."/>
+      <w:lvlJc w:val="left"/>
+      <w:pPr>
+        <w:tabs>
+          <w:tab w:val="num" w:pos="3600"/>
+        </w:tabs>
+        <w:ind w:left="3600" w:hanging="360"/>
+      </w:pPr>
+    </w:lvl>
+    <w:lvl w:ilvl="5" w:tplc="0409001B">
+      <w:start w:val="1"/>
+      <w:numFmt w:val="decimal"/>
+      <w:lvlText w:val="%6."/>
+      <w:lvlJc w:val="left"/>
+      <w:pPr>
+        <w:tabs>
+          <w:tab w:val="num" w:pos="4320"/>
+        </w:tabs>
+        <w:ind w:left="4320" w:hanging="360"/>
+      </w:pPr>
+    </w:lvl>
+    <w:lvl w:ilvl="6" w:tplc="0409000F">
+      <w:start w:val="1"/>
+      <w:numFmt w:val="decimal"/>
+      <w:lvlText w:val="%7."/>
+      <w:lvlJc w:val="left"/>
+      <w:pPr>
+        <w:tabs>
+          <w:tab w:val="num" w:pos="5040"/>
+        </w:tabs>
+        <w:ind w:left="5040" w:hanging="360"/>
+      </w:pPr>
+    </w:lvl>
+    <w:lvl w:ilvl="7" w:tplc="04090019">
+      <w:start w:val="1"/>
+      <w:numFmt w:val="decimal"/>
+      <w:lvlText w:val="%8."/>
+      <w:lvlJc w:val="left"/>
+      <w:pPr>
+        <w:tabs>
+          <w:tab w:val="num" w:pos="5760"/>
+        </w:tabs>
+        <w:ind w:left="5760" w:hanging="360"/>
+      </w:pPr>
+    </w:lvl>
+    <w:lvl w:ilvl="8" w:tplc="0409001B">
+      <w:start w:val="1"/>
+      <w:numFmt w:val="decimal"/>
+      <w:lvlText w:val="%9."/>
+      <w:lvlJc w:val="left"/>
+      <w:pPr>
+        <w:tabs>
+          <w:tab w:val="num" w:pos="6480"/>
+        </w:tabs>
+        <w:ind w:left="6480" w:hanging="360"/>
+      </w:pPr>
+    </w:lvl>
+  </w:abstractNum>
+  <w:abstractNum w:abstractNumId="3">
     <w:nsid w:val="4C92348D"/>
     <w:multiLevelType w:val="hybridMultilevel"/>
     <w:tmpl w:val="3CE44020"/>
@@ -2304,7 +2620,7 @@
       </w:pPr>
     </w:lvl>
   </w:abstractNum>
-  <w:abstractNum w:abstractNumId="3">
+  <w:abstractNum w:abstractNumId="4">
     <w:nsid w:val="670B6AEE"/>
     <w:multiLevelType w:val="hybridMultilevel"/>
     <w:tmpl w:val="D1ECC6AA"/>
@@ -2417,7 +2733,7 @@
       </w:rPr>
     </w:lvl>
   </w:abstractNum>
-  <w:abstractNum w:abstractNumId="4">
+  <w:abstractNum w:abstractNumId="5">
     <w:nsid w:val="6E19174F"/>
     <w:multiLevelType w:val="hybridMultilevel"/>
     <w:tmpl w:val="73A276BA"/>
@@ -2588,13 +2904,43 @@
     </w:lvlOverride>
   </w:num>
   <w:num w:numId="3">
+    <w:abstractNumId w:val="4"/>
+  </w:num>
+  <w:num w:numId="4">
     <w:abstractNumId w:val="3"/>
   </w:num>
-  <w:num w:numId="4">
+  <w:num w:numId="5">
+    <w:abstractNumId w:val="5"/>
+    <w:lvlOverride w:ilvl="0">
+      <w:startOverride w:val="1"/>
+    </w:lvlOverride>
+    <w:lvlOverride w:ilvl="1">
+      <w:startOverride w:val="1"/>
+    </w:lvlOverride>
+    <w:lvlOverride w:ilvl="2">
+      <w:startOverride w:val="1"/>
+    </w:lvlOverride>
+    <w:lvlOverride w:ilvl="3">
+      <w:startOverride w:val="1"/>
+    </w:lvlOverride>
+    <w:lvlOverride w:ilvl="4">
+      <w:startOverride w:val="1"/>
+    </w:lvlOverride>
+    <w:lvlOverride w:ilvl="5">
+      <w:startOverride w:val="1"/>
+    </w:lvlOverride>
+    <w:lvlOverride w:ilvl="6">
+      <w:startOverride w:val="1"/>
+    </w:lvlOverride>
+    <w:lvlOverride w:ilvl="7">
+      <w:startOverride w:val="1"/>
+    </w:lvlOverride>
+    <w:lvlOverride w:ilvl="8">
+      <w:startOverride w:val="1"/>
+    </w:lvlOverride>
+  </w:num>
+  <w:num w:numId="6">
     <w:abstractNumId w:val="2"/>
-  </w:num>
-  <w:num w:numId="5">
-    <w:abstractNumId w:val="4"/>
     <w:lvlOverride w:ilvl="0">
       <w:startOverride w:val="1"/>
     </w:lvlOverride>
@@ -2779,7 +3125,7 @@
     <w:lsdException w:name="Bibliography" w:uiPriority="37"/>
     <w:lsdException w:name="TOC Heading" w:uiPriority="39" w:qFormat="1"/>
   </w:latentStyles>
-  <w:style w:type="paragraph" w:default="1" w:styleId="Normal">
+  <w:style w:type="paragraph" w:default="1" w:styleId="a">
     <w:name w:val="Normal"/>
     <w:qFormat/>
     <w:rsid w:val="00F201AA"/>
@@ -2793,11 +3139,11 @@
       <w:lang w:eastAsia="en-US"/>
     </w:rPr>
   </w:style>
-  <w:style w:type="paragraph" w:styleId="Heading1">
+  <w:style w:type="paragraph" w:styleId="1">
     <w:name w:val="heading 1"/>
-    <w:basedOn w:val="Normal"/>
-    <w:next w:val="Normal"/>
-    <w:link w:val="Heading1Char"/>
+    <w:basedOn w:val="a"/>
+    <w:next w:val="a"/>
+    <w:link w:val="1Char"/>
     <w:uiPriority w:val="99"/>
     <w:qFormat/>
     <w:rsid w:val="00F201AA"/>
@@ -2816,11 +3162,11 @@
       <w:szCs w:val="28"/>
     </w:rPr>
   </w:style>
-  <w:style w:type="paragraph" w:styleId="Heading2">
+  <w:style w:type="paragraph" w:styleId="2">
     <w:name w:val="heading 2"/>
-    <w:basedOn w:val="Normal"/>
-    <w:next w:val="Normal"/>
-    <w:link w:val="Heading2Char"/>
+    <w:basedOn w:val="a"/>
+    <w:next w:val="a"/>
+    <w:link w:val="2Char"/>
     <w:uiPriority w:val="99"/>
     <w:semiHidden/>
     <w:unhideWhenUsed/>
@@ -2841,11 +3187,11 @@
       <w:szCs w:val="26"/>
     </w:rPr>
   </w:style>
-  <w:style w:type="paragraph" w:styleId="Heading3">
+  <w:style w:type="paragraph" w:styleId="3">
     <w:name w:val="heading 3"/>
-    <w:basedOn w:val="Normal"/>
-    <w:next w:val="Normal"/>
-    <w:link w:val="Heading3Char"/>
+    <w:basedOn w:val="a"/>
+    <w:next w:val="a"/>
+    <w:link w:val="3Char"/>
     <w:uiPriority w:val="9"/>
     <w:unhideWhenUsed/>
     <w:qFormat/>
@@ -2863,13 +3209,13 @@
       <w:color w:val="4F81BD" w:themeColor="accent1"/>
     </w:rPr>
   </w:style>
-  <w:style w:type="character" w:default="1" w:styleId="DefaultParagraphFont">
+  <w:style w:type="character" w:default="1" w:styleId="a0">
     <w:name w:val="Default Paragraph Font"/>
     <w:uiPriority w:val="1"/>
     <w:semiHidden/>
     <w:unhideWhenUsed/>
   </w:style>
-  <w:style w:type="table" w:default="1" w:styleId="TableNormal">
+  <w:style w:type="table" w:default="1" w:styleId="a1">
     <w:name w:val="Normal Table"/>
     <w:uiPriority w:val="99"/>
     <w:semiHidden/>
@@ -2885,16 +3231,16 @@
       </w:tblCellMar>
     </w:tblPr>
   </w:style>
-  <w:style w:type="numbering" w:default="1" w:styleId="NoList">
+  <w:style w:type="numbering" w:default="1" w:styleId="a2">
     <w:name w:val="No List"/>
     <w:uiPriority w:val="99"/>
     <w:semiHidden/>
     <w:unhideWhenUsed/>
   </w:style>
-  <w:style w:type="paragraph" w:styleId="Header">
+  <w:style w:type="paragraph" w:styleId="a3">
     <w:name w:val="header"/>
-    <w:basedOn w:val="Normal"/>
-    <w:link w:val="HeaderChar"/>
+    <w:basedOn w:val="a"/>
+    <w:link w:val="Char"/>
     <w:uiPriority w:val="99"/>
     <w:semiHidden/>
     <w:unhideWhenUsed/>
@@ -2915,10 +3261,10 @@
       <w:szCs w:val="18"/>
     </w:rPr>
   </w:style>
-  <w:style w:type="character" w:customStyle="1" w:styleId="HeaderChar">
-    <w:name w:val="Header Char"/>
-    <w:basedOn w:val="DefaultParagraphFont"/>
-    <w:link w:val="Header"/>
+  <w:style w:type="character" w:customStyle="1" w:styleId="Char">
+    <w:name w:val="页眉 Char"/>
+    <w:basedOn w:val="a0"/>
+    <w:link w:val="a3"/>
     <w:uiPriority w:val="99"/>
     <w:semiHidden/>
     <w:rsid w:val="00F201AA"/>
@@ -2927,10 +3273,10 @@
       <w:szCs w:val="18"/>
     </w:rPr>
   </w:style>
-  <w:style w:type="paragraph" w:styleId="Footer">
+  <w:style w:type="paragraph" w:styleId="a4">
     <w:name w:val="footer"/>
-    <w:basedOn w:val="Normal"/>
-    <w:link w:val="FooterChar"/>
+    <w:basedOn w:val="a"/>
+    <w:link w:val="Char0"/>
     <w:uiPriority w:val="99"/>
     <w:unhideWhenUsed/>
     <w:rsid w:val="00F201AA"/>
@@ -2946,10 +3292,10 @@
       <w:szCs w:val="18"/>
     </w:rPr>
   </w:style>
-  <w:style w:type="character" w:customStyle="1" w:styleId="FooterChar">
-    <w:name w:val="Footer Char"/>
-    <w:basedOn w:val="DefaultParagraphFont"/>
-    <w:link w:val="Footer"/>
+  <w:style w:type="character" w:customStyle="1" w:styleId="Char0">
+    <w:name w:val="页脚 Char"/>
+    <w:basedOn w:val="a0"/>
+    <w:link w:val="a4"/>
     <w:uiPriority w:val="99"/>
     <w:rsid w:val="00F201AA"/>
     <w:rPr>
@@ -2957,10 +3303,10 @@
       <w:szCs w:val="18"/>
     </w:rPr>
   </w:style>
-  <w:style w:type="character" w:customStyle="1" w:styleId="Heading1Char">
-    <w:name w:val="Heading 1 Char"/>
-    <w:basedOn w:val="DefaultParagraphFont"/>
-    <w:link w:val="Heading1"/>
+  <w:style w:type="character" w:customStyle="1" w:styleId="1Char">
+    <w:name w:val="标题 1 Char"/>
+    <w:basedOn w:val="a0"/>
+    <w:link w:val="1"/>
     <w:uiPriority w:val="99"/>
     <w:rsid w:val="00F201AA"/>
     <w:rPr>
@@ -2974,10 +3320,10 @@
       <w:lang w:eastAsia="en-US"/>
     </w:rPr>
   </w:style>
-  <w:style w:type="character" w:customStyle="1" w:styleId="Heading2Char">
-    <w:name w:val="Heading 2 Char"/>
-    <w:basedOn w:val="DefaultParagraphFont"/>
-    <w:link w:val="Heading2"/>
+  <w:style w:type="character" w:customStyle="1" w:styleId="2Char">
+    <w:name w:val="标题 2 Char"/>
+    <w:basedOn w:val="a0"/>
+    <w:link w:val="2"/>
     <w:uiPriority w:val="99"/>
     <w:semiHidden/>
     <w:rsid w:val="00F201AA"/>
@@ -2992,9 +3338,9 @@
       <w:lang w:eastAsia="en-US"/>
     </w:rPr>
   </w:style>
-  <w:style w:type="character" w:styleId="Hyperlink">
+  <w:style w:type="character" w:styleId="a5">
     <w:name w:val="Hyperlink"/>
-    <w:basedOn w:val="DefaultParagraphFont"/>
+    <w:basedOn w:val="a0"/>
     <w:uiPriority w:val="99"/>
     <w:semiHidden/>
     <w:unhideWhenUsed/>
@@ -3005,11 +3351,11 @@
       <w:u w:val="single"/>
     </w:rPr>
   </w:style>
-  <w:style w:type="paragraph" w:styleId="Title">
+  <w:style w:type="paragraph" w:styleId="a6">
     <w:name w:val="Title"/>
-    <w:basedOn w:val="Normal"/>
-    <w:next w:val="Normal"/>
-    <w:link w:val="TitleChar"/>
+    <w:basedOn w:val="a"/>
+    <w:next w:val="a"/>
+    <w:link w:val="Char1"/>
     <w:uiPriority w:val="99"/>
     <w:qFormat/>
     <w:rsid w:val="00F201AA"/>
@@ -3029,10 +3375,10 @@
       <w:szCs w:val="52"/>
     </w:rPr>
   </w:style>
-  <w:style w:type="character" w:customStyle="1" w:styleId="TitleChar">
-    <w:name w:val="Title Char"/>
-    <w:basedOn w:val="DefaultParagraphFont"/>
-    <w:link w:val="Title"/>
+  <w:style w:type="character" w:customStyle="1" w:styleId="Char1">
+    <w:name w:val="标题 Char"/>
+    <w:basedOn w:val="a0"/>
+    <w:link w:val="a6"/>
     <w:uiPriority w:val="99"/>
     <w:rsid w:val="00F201AA"/>
     <w:rPr>
@@ -3045,9 +3391,9 @@
       <w:lang w:eastAsia="en-US"/>
     </w:rPr>
   </w:style>
-  <w:style w:type="paragraph" w:styleId="ListParagraph">
+  <w:style w:type="paragraph" w:styleId="a7">
     <w:name w:val="List Paragraph"/>
-    <w:basedOn w:val="Normal"/>
+    <w:basedOn w:val="a"/>
     <w:uiPriority w:val="99"/>
     <w:qFormat/>
     <w:rsid w:val="00F201AA"/>
@@ -3058,17 +3404,17 @@
   </w:style>
   <w:style w:type="character" w:customStyle="1" w:styleId="apple-style-span">
     <w:name w:val="apple-style-span"/>
-    <w:basedOn w:val="DefaultParagraphFont"/>
+    <w:basedOn w:val="a0"/>
     <w:uiPriority w:val="99"/>
     <w:rsid w:val="00F201AA"/>
     <w:rPr>
       <w:rFonts w:ascii="Times New Roman" w:hAnsi="Times New Roman" w:cs="Times New Roman" w:hint="default"/>
     </w:rPr>
   </w:style>
-  <w:style w:type="paragraph" w:styleId="BalloonText">
+  <w:style w:type="paragraph" w:styleId="a8">
     <w:name w:val="Balloon Text"/>
-    <w:basedOn w:val="Normal"/>
-    <w:link w:val="BalloonTextChar"/>
+    <w:basedOn w:val="a"/>
+    <w:link w:val="Char2"/>
     <w:uiPriority w:val="99"/>
     <w:semiHidden/>
     <w:unhideWhenUsed/>
@@ -3081,10 +3427,10 @@
       <w:szCs w:val="18"/>
     </w:rPr>
   </w:style>
-  <w:style w:type="character" w:customStyle="1" w:styleId="BalloonTextChar">
-    <w:name w:val="Balloon Text Char"/>
-    <w:basedOn w:val="DefaultParagraphFont"/>
-    <w:link w:val="BalloonText"/>
+  <w:style w:type="character" w:customStyle="1" w:styleId="Char2">
+    <w:name w:val="批注框文本 Char"/>
+    <w:basedOn w:val="a0"/>
+    <w:link w:val="a8"/>
     <w:uiPriority w:val="99"/>
     <w:semiHidden/>
     <w:rsid w:val="00F201AA"/>
@@ -3096,10 +3442,10 @@
       <w:lang w:eastAsia="en-US"/>
     </w:rPr>
   </w:style>
-  <w:style w:type="character" w:customStyle="1" w:styleId="Heading3Char">
-    <w:name w:val="Heading 3 Char"/>
-    <w:basedOn w:val="DefaultParagraphFont"/>
-    <w:link w:val="Heading3"/>
+  <w:style w:type="character" w:customStyle="1" w:styleId="3Char">
+    <w:name w:val="标题 3 Char"/>
+    <w:basedOn w:val="a0"/>
+    <w:link w:val="3"/>
     <w:uiPriority w:val="9"/>
     <w:rsid w:val="00543CA0"/>
     <w:rPr>

</xml_diff>